<commit_message>
Added email from the project head - awarded CeBIT best project
</commit_message>
<xml_diff>
--- a/Documents/Project Wins Awards.docx
+++ b/Documents/Project Wins Awards.docx
@@ -324,7 +324,6 @@
                 <w:lang w:eastAsia="en-AU"/>
               </w:rPr>
             </w:pPr>
-            <w:proofErr w:type="spellStart"/>
             <w:r>
               <w:rPr>
                 <w:rFonts w:ascii="Arial" w:eastAsia="Times New Roman" w:hAnsi="Arial" w:cs="Arial"/>
@@ -332,17 +331,7 @@
                 <w:szCs w:val="15"/>
                 <w:lang w:eastAsia="en-AU"/>
               </w:rPr>
-              <w:t>Fw</w:t>
-            </w:r>
-            <w:proofErr w:type="spellEnd"/>
-            <w:r>
-              <w:rPr>
-                <w:rFonts w:ascii="Arial" w:eastAsia="Times New Roman" w:hAnsi="Arial" w:cs="Arial"/>
-                <w:sz w:val="15"/>
-                <w:szCs w:val="15"/>
-                <w:lang w:eastAsia="en-AU"/>
-              </w:rPr>
-              <w:t>: CPSI Project wins CeBIT Award for Outstanding Project [SEC=UNCLASSIFIED]</w:t>
+              <w:t>Fw: CPSI Project wins CeBIT Award for Outstanding Project [SEC=UNCLASSIFIED]</w:t>
             </w:r>
           </w:p>
         </w:tc>
@@ -377,7 +366,7 @@
           <w:lang w:eastAsia="en-AU"/>
         </w:rPr>
         <w:pict w14:anchorId="50799234">
-          <v:rect id="_x0000_i1026" style="width:0;height:1.5pt" o:hralign="center" o:hrstd="t" o:hrnoshade="t" o:hr="t" fillcolor="#a0a0a0" stroked="f"/>
+          <v:rect id="_x0000_i1025" style="width:0;height:1.5pt" o:hralign="center" o:hrstd="t" o:hrnoshade="t" o:hr="t" fillcolor="#a0a0a0" stroked="f"/>
         </w:pict>
       </w:r>
     </w:p>
@@ -488,7 +477,47 @@
           <w:szCs w:val="20"/>
           <w:lang w:eastAsia="en-AU"/>
         </w:rPr>
-        <w:t>On behalf of the testing team, thank you all for your effort in this project for the SIT, UAT, PST, Automation Testing, Payroll Testing and Interfaces; and contributed to a great outcome!  To get an award is a bonus. It was a very challenging &amp; complex project but I think we all had fun along the way as well.  </w:t>
+        <w:t xml:space="preserve">On behalf of the testing team, thank you all for your effort in this project for the SIT, UAT, PST, Automation Testing, Payroll </w:t>
+      </w:r>
+      <w:proofErr w:type="gramStart"/>
+      <w:r>
+        <w:rPr>
+          <w:rFonts w:ascii="Arial" w:eastAsia="Times New Roman" w:hAnsi="Arial" w:cs="Arial"/>
+          <w:sz w:val="20"/>
+          <w:szCs w:val="20"/>
+          <w:lang w:eastAsia="en-AU"/>
+        </w:rPr>
+        <w:t>Testing</w:t>
+      </w:r>
+      <w:proofErr w:type="gramEnd"/>
+      <w:r>
+        <w:rPr>
+          <w:rFonts w:ascii="Arial" w:eastAsia="Times New Roman" w:hAnsi="Arial" w:cs="Arial"/>
+          <w:sz w:val="20"/>
+          <w:szCs w:val="20"/>
+          <w:lang w:eastAsia="en-AU"/>
+        </w:rPr>
+        <w:t xml:space="preserve"> and Interfaces; and contributed to a great outcome!  To get an award is a bonus. It was a very challenging &amp; complex </w:t>
+      </w:r>
+      <w:proofErr w:type="gramStart"/>
+      <w:r>
+        <w:rPr>
+          <w:rFonts w:ascii="Arial" w:eastAsia="Times New Roman" w:hAnsi="Arial" w:cs="Arial"/>
+          <w:sz w:val="20"/>
+          <w:szCs w:val="20"/>
+          <w:lang w:eastAsia="en-AU"/>
+        </w:rPr>
+        <w:t>project</w:t>
+      </w:r>
+      <w:proofErr w:type="gramEnd"/>
+      <w:r>
+        <w:rPr>
+          <w:rFonts w:ascii="Arial" w:eastAsia="Times New Roman" w:hAnsi="Arial" w:cs="Arial"/>
+          <w:sz w:val="20"/>
+          <w:szCs w:val="20"/>
+          <w:lang w:eastAsia="en-AU"/>
+        </w:rPr>
+        <w:t xml:space="preserve"> but I think we all had fun along the way as well.  </w:t>
       </w:r>
       <w:r>
         <w:rPr>
@@ -524,27 +553,7 @@
           <w:szCs w:val="20"/>
           <w:lang w:eastAsia="en-AU"/>
         </w:rPr>
-        <w:t xml:space="preserve">SIT/SME UAT:  So many of you! - IT, Testing and Business. </w:t>
-      </w:r>
-      <w:proofErr w:type="spellStart"/>
-      <w:r>
-        <w:rPr>
-          <w:rFonts w:ascii="Arial" w:eastAsia="Times New Roman" w:hAnsi="Arial" w:cs="Arial"/>
-          <w:sz w:val="20"/>
-          <w:szCs w:val="20"/>
-          <w:lang w:eastAsia="en-AU"/>
-        </w:rPr>
-        <w:t>Approx</w:t>
-      </w:r>
-      <w:proofErr w:type="spellEnd"/>
-      <w:r>
-        <w:rPr>
-          <w:rFonts w:ascii="Arial" w:eastAsia="Times New Roman" w:hAnsi="Arial" w:cs="Arial"/>
-          <w:sz w:val="20"/>
-          <w:szCs w:val="20"/>
-          <w:lang w:eastAsia="en-AU"/>
-        </w:rPr>
-        <w:t xml:space="preserve"> 6,000 test cases!</w:t>
+        <w:t>SIT/SME UAT:  So many of you! - IT, Testing and Business. Approx 6,000 test cases!</w:t>
       </w:r>
       <w:r>
         <w:rPr>
@@ -580,27 +589,7 @@
           <w:szCs w:val="20"/>
           <w:lang w:eastAsia="en-AU"/>
         </w:rPr>
-        <w:t xml:space="preserve">For Payroll </w:t>
-      </w:r>
-      <w:proofErr w:type="spellStart"/>
-      <w:r>
-        <w:rPr>
-          <w:rFonts w:ascii="Arial" w:eastAsia="Times New Roman" w:hAnsi="Arial" w:cs="Arial"/>
-          <w:sz w:val="20"/>
-          <w:szCs w:val="20"/>
-          <w:lang w:eastAsia="en-AU"/>
-        </w:rPr>
-        <w:t>Payrun</w:t>
-      </w:r>
-      <w:proofErr w:type="spellEnd"/>
-      <w:r>
-        <w:rPr>
-          <w:rFonts w:ascii="Arial" w:eastAsia="Times New Roman" w:hAnsi="Arial" w:cs="Arial"/>
-          <w:sz w:val="20"/>
-          <w:szCs w:val="20"/>
-          <w:lang w:eastAsia="en-AU"/>
-        </w:rPr>
-        <w:t xml:space="preserve"> Testing - Special thanks to our IT Team and Business SMEs.  Every single cent counts!</w:t>
+        <w:t>For Payroll Payrun Testing - Special thanks to our IT Team and Business SMEs.  Every single cent counts!</w:t>
       </w:r>
       <w:r>
         <w:rPr>
@@ -636,7 +625,27 @@
           <w:szCs w:val="20"/>
           <w:lang w:eastAsia="en-AU"/>
         </w:rPr>
-        <w:t>For HR &amp; FI Interfaces:  .  Critical deliverable and massive effort!</w:t>
+        <w:t>For HR &amp; FI Interfaces:</w:t>
+      </w:r>
+      <w:proofErr w:type="gramStart"/>
+      <w:r>
+        <w:rPr>
+          <w:rFonts w:ascii="Arial" w:eastAsia="Times New Roman" w:hAnsi="Arial" w:cs="Arial"/>
+          <w:sz w:val="20"/>
+          <w:szCs w:val="20"/>
+          <w:lang w:eastAsia="en-AU"/>
+        </w:rPr>
+        <w:t xml:space="preserve">  .</w:t>
+      </w:r>
+      <w:proofErr w:type="gramEnd"/>
+      <w:r>
+        <w:rPr>
+          <w:rFonts w:ascii="Arial" w:eastAsia="Times New Roman" w:hAnsi="Arial" w:cs="Arial"/>
+          <w:sz w:val="20"/>
+          <w:szCs w:val="20"/>
+          <w:lang w:eastAsia="en-AU"/>
+        </w:rPr>
+        <w:t xml:space="preserve">  Critical deliverable and massive effort!</w:t>
       </w:r>
       <w:r>
         <w:rPr>
@@ -708,8 +717,19 @@
           <w:szCs w:val="20"/>
           <w:lang w:eastAsia="en-AU"/>
         </w:rPr>
-        <w:t>Automation:  .</w:t>
-      </w:r>
+        <w:t>Automation:</w:t>
+      </w:r>
+      <w:proofErr w:type="gramStart"/>
+      <w:r>
+        <w:rPr>
+          <w:rFonts w:ascii="Arial" w:eastAsia="Times New Roman" w:hAnsi="Arial" w:cs="Arial"/>
+          <w:sz w:val="20"/>
+          <w:szCs w:val="20"/>
+          <w:lang w:eastAsia="en-AU"/>
+        </w:rPr>
+        <w:t xml:space="preserve">  .</w:t>
+      </w:r>
+      <w:proofErr w:type="gramEnd"/>
       <w:r>
         <w:rPr>
           <w:rFonts w:ascii="Times New Roman" w:eastAsia="Times New Roman" w:hAnsi="Times New Roman" w:cs="Times New Roman"/>
@@ -744,7 +764,27 @@
           <w:szCs w:val="20"/>
           <w:lang w:eastAsia="en-AU"/>
         </w:rPr>
-        <w:t>PST:  .  </w:t>
+        <w:t>PST:</w:t>
+      </w:r>
+      <w:proofErr w:type="gramStart"/>
+      <w:r>
+        <w:rPr>
+          <w:rFonts w:ascii="Arial" w:eastAsia="Times New Roman" w:hAnsi="Arial" w:cs="Arial"/>
+          <w:sz w:val="20"/>
+          <w:szCs w:val="20"/>
+          <w:lang w:eastAsia="en-AU"/>
+        </w:rPr>
+        <w:t xml:space="preserve">  .</w:t>
+      </w:r>
+      <w:proofErr w:type="gramEnd"/>
+      <w:r>
+        <w:rPr>
+          <w:rFonts w:ascii="Arial" w:eastAsia="Times New Roman" w:hAnsi="Arial" w:cs="Arial"/>
+          <w:sz w:val="20"/>
+          <w:szCs w:val="20"/>
+          <w:lang w:eastAsia="en-AU"/>
+        </w:rPr>
+        <w:t xml:space="preserve">  </w:t>
       </w:r>
       <w:r>
         <w:rPr>
@@ -780,7 +820,27 @@
           <w:szCs w:val="20"/>
           <w:lang w:eastAsia="en-AU"/>
         </w:rPr>
-        <w:t>We also have our SMEs from IT Application/System Analysts and Business Teams that participated in our testing activities to make it happen and special thanks to them too.  While some of our team (contractors, permanent, temps) have moved on to a different projects/challenges, I am sure they will be very proud as well.  I probably missed some, so pass my thanks all.</w:t>
+        <w:t xml:space="preserve">We also have our SMEs from IT Application/System Analysts and Business Teams that participated in our testing activities to make it happen and special thanks to them too.  While some of our </w:t>
+      </w:r>
+      <w:proofErr w:type="gramStart"/>
+      <w:r>
+        <w:rPr>
+          <w:rFonts w:ascii="Arial" w:eastAsia="Times New Roman" w:hAnsi="Arial" w:cs="Arial"/>
+          <w:sz w:val="20"/>
+          <w:szCs w:val="20"/>
+          <w:lang w:eastAsia="en-AU"/>
+        </w:rPr>
+        <w:t>team</w:t>
+      </w:r>
+      <w:proofErr w:type="gramEnd"/>
+      <w:r>
+        <w:rPr>
+          <w:rFonts w:ascii="Arial" w:eastAsia="Times New Roman" w:hAnsi="Arial" w:cs="Arial"/>
+          <w:sz w:val="20"/>
+          <w:szCs w:val="20"/>
+          <w:lang w:eastAsia="en-AU"/>
+        </w:rPr>
+        <w:t xml:space="preserve"> (contractors, permanent, temps) have moved on to a different projects/challenges, I am sure they will be very proud as well.  I probably missed some, so pass my thanks all.</w:t>
       </w:r>
       <w:r>
         <w:rPr>
@@ -854,7 +914,27 @@
           <w:lang w:eastAsia="en-AU"/>
         </w:rPr>
         <w:br/>
-        <w:t>"Strengthening capability towards testing professionalism, better practices, and high quality business outcomes"</w:t>
+        <w:t xml:space="preserve">"Strengthening capability towards testing professionalism, better practices, and </w:t>
+      </w:r>
+      <w:proofErr w:type="gramStart"/>
+      <w:r>
+        <w:rPr>
+          <w:rFonts w:ascii="Arial" w:eastAsia="Times New Roman" w:hAnsi="Arial" w:cs="Arial"/>
+          <w:sz w:val="20"/>
+          <w:szCs w:val="20"/>
+          <w:lang w:eastAsia="en-AU"/>
+        </w:rPr>
+        <w:t>high quality</w:t>
+      </w:r>
+      <w:proofErr w:type="gramEnd"/>
+      <w:r>
+        <w:rPr>
+          <w:rFonts w:ascii="Arial" w:eastAsia="Times New Roman" w:hAnsi="Arial" w:cs="Arial"/>
+          <w:sz w:val="20"/>
+          <w:szCs w:val="20"/>
+          <w:lang w:eastAsia="en-AU"/>
+        </w:rPr>
+        <w:t xml:space="preserve"> business outcomes"</w:t>
       </w:r>
       <w:r>
         <w:rPr>
@@ -1166,7 +1246,6 @@
                 <w:lang w:eastAsia="en-AU"/>
               </w:rPr>
             </w:pPr>
-            <w:proofErr w:type="spellStart"/>
             <w:r>
               <w:rPr>
                 <w:rFonts w:ascii="Arial" w:eastAsia="Times New Roman" w:hAnsi="Arial" w:cs="Arial"/>
@@ -1174,17 +1253,7 @@
                 <w:szCs w:val="15"/>
                 <w:lang w:eastAsia="en-AU"/>
               </w:rPr>
-              <w:t>Fw</w:t>
-            </w:r>
-            <w:proofErr w:type="spellEnd"/>
-            <w:r>
-              <w:rPr>
-                <w:rFonts w:ascii="Arial" w:eastAsia="Times New Roman" w:hAnsi="Arial" w:cs="Arial"/>
-                <w:sz w:val="15"/>
-                <w:szCs w:val="15"/>
-                <w:lang w:eastAsia="en-AU"/>
-              </w:rPr>
-              <w:t>: CPSI Project wins CeBIT Award for Outstanding Project [SEC=UNCLASSIFIED]</w:t>
+              <w:t>Fw: CPSI Project wins CeBIT Award for Outstanding Project [SEC=UNCLASSIFIED]</w:t>
             </w:r>
           </w:p>
         </w:tc>
@@ -1219,7 +1288,7 @@
           <w:lang w:eastAsia="en-AU"/>
         </w:rPr>
         <w:pict w14:anchorId="62EAC0DC">
-          <v:rect id="_x0000_i1027" style="width:0;height:1.5pt" o:hralign="center" o:hrstd="t" o:hrnoshade="t" o:hr="t" fillcolor="#a0a0a0" stroked="f"/>
+          <v:rect id="_x0000_i1026" style="width:0;height:1.5pt" o:hralign="center" o:hrstd="t" o:hrnoshade="t" o:hr="t" fillcolor="#a0a0a0" stroked="f"/>
         </w:pict>
       </w:r>
     </w:p>
@@ -1596,7 +1665,7 @@
           <w:lang w:eastAsia="en-AU"/>
         </w:rPr>
         <w:pict w14:anchorId="62F5AE4F">
-          <v:rect id="_x0000_i1028" style="width:0;height:1.5pt" o:hralign="center" o:hrstd="t" o:hrnoshade="t" o:hr="t" fillcolor="#a0a0a0" stroked="f"/>
+          <v:rect id="_x0000_i1027" style="width:0;height:1.5pt" o:hralign="center" o:hrstd="t" o:hrnoshade="t" o:hr="t" fillcolor="#a0a0a0" stroked="f"/>
         </w:pict>
       </w:r>
     </w:p>
@@ -1793,45 +1862,137 @@
           <w:szCs w:val="20"/>
           <w:lang w:eastAsia="en-AU"/>
         </w:rPr>
-        <w:t>"The Corporate Processes and Systems Integration Project integrated HR, Finance and Procurement systems from CSP, Centrelink and MCA into a single DHS system.  During development, DHS operated under three Enterprise Agreements.  This meant that the HR configuration was required to factor three separate EAs, but still have the flexibility to quickly transition to a single EA once it was established.</w:t>
-      </w:r>
-      <w:r>
-        <w:rPr>
-          <w:rFonts w:ascii="Arial" w:eastAsia="Times New Roman" w:hAnsi="Arial" w:cs="Arial"/>
-          <w:sz w:val="20"/>
-          <w:szCs w:val="20"/>
-          <w:lang w:eastAsia="en-AU"/>
-        </w:rPr>
-        <w:br/>
-      </w:r>
-      <w:r>
-        <w:rPr>
-          <w:rFonts w:ascii="Arial" w:eastAsia="Times New Roman" w:hAnsi="Arial" w:cs="Arial"/>
-          <w:sz w:val="20"/>
-          <w:szCs w:val="20"/>
-          <w:lang w:eastAsia="en-AU"/>
-        </w:rPr>
-        <w:br/>
-        <w:t>Another key objective was to replace internal customisations with standard SAP functionality where possible, resulting in a SAP platform that allows capability to support other areas of DHS business outside the Financial and HR areas.  </w:t>
-      </w:r>
-      <w:r>
-        <w:rPr>
-          <w:rFonts w:ascii="Arial" w:eastAsia="Times New Roman" w:hAnsi="Arial" w:cs="Arial"/>
-          <w:sz w:val="20"/>
-          <w:szCs w:val="20"/>
-          <w:lang w:eastAsia="en-AU"/>
-        </w:rPr>
-        <w:br/>
-      </w:r>
-      <w:r>
-        <w:rPr>
-          <w:rFonts w:ascii="Arial" w:eastAsia="Times New Roman" w:hAnsi="Arial" w:cs="Arial"/>
-          <w:sz w:val="20"/>
-          <w:szCs w:val="20"/>
-          <w:lang w:eastAsia="en-AU"/>
-        </w:rPr>
-        <w:br/>
-        <w:t>By implementing a consolidated HR and Finance system, DHS was able to streamline internal processes resulting in increased efficiencies across the department."</w:t>
+        <w:t xml:space="preserve">"The Corporate Processes and Systems Integration Project integrated HR, Finance and Procurement systems from </w:t>
+      </w:r>
+      <w:r>
+        <w:rPr>
+          <w:rFonts w:ascii="Arial" w:eastAsia="Times New Roman" w:hAnsi="Arial" w:cs="Arial"/>
+          <w:sz w:val="20"/>
+          <w:szCs w:val="20"/>
+          <w:lang w:eastAsia="en-AU"/>
+        </w:rPr>
+        <w:t>i</w:t>
+      </w:r>
+      <w:r>
+        <w:rPr>
+          <w:rFonts w:ascii="Arial" w:eastAsia="Times New Roman" w:hAnsi="Arial" w:cs="Arial"/>
+          <w:sz w:val="20"/>
+          <w:szCs w:val="20"/>
+          <w:lang w:eastAsia="en-AU"/>
+        </w:rPr>
+        <w:t xml:space="preserve">nto a single system.  During development, </w:t>
+      </w:r>
+      <w:r>
+        <w:rPr>
+          <w:rFonts w:ascii="Arial" w:eastAsia="Times New Roman" w:hAnsi="Arial" w:cs="Arial"/>
+          <w:sz w:val="20"/>
+          <w:szCs w:val="20"/>
+          <w:lang w:eastAsia="en-AU"/>
+        </w:rPr>
+        <w:t>the department</w:t>
+      </w:r>
+      <w:r>
+        <w:rPr>
+          <w:rFonts w:ascii="Arial" w:eastAsia="Times New Roman" w:hAnsi="Arial" w:cs="Arial"/>
+          <w:sz w:val="20"/>
+          <w:szCs w:val="20"/>
+          <w:lang w:eastAsia="en-AU"/>
+        </w:rPr>
+        <w:t xml:space="preserve"> operated under three Enterprise Agreements.  This meant that the HR configuration was required to factor three separate EAs, but still have the flexibility to quickly transition to a single EA once it was established.</w:t>
+      </w:r>
+      <w:r>
+        <w:rPr>
+          <w:rFonts w:ascii="Arial" w:eastAsia="Times New Roman" w:hAnsi="Arial" w:cs="Arial"/>
+          <w:sz w:val="20"/>
+          <w:szCs w:val="20"/>
+          <w:lang w:eastAsia="en-AU"/>
+        </w:rPr>
+        <w:br/>
+      </w:r>
+      <w:r>
+        <w:rPr>
+          <w:rFonts w:ascii="Arial" w:eastAsia="Times New Roman" w:hAnsi="Arial" w:cs="Arial"/>
+          <w:sz w:val="20"/>
+          <w:szCs w:val="20"/>
+          <w:lang w:eastAsia="en-AU"/>
+        </w:rPr>
+        <w:br/>
+        <w:t xml:space="preserve">Another key objective was to replace internal customisations with standard SAP functionality where possible, resulting in </w:t>
+      </w:r>
+      <w:proofErr w:type="gramStart"/>
+      <w:r>
+        <w:rPr>
+          <w:rFonts w:ascii="Arial" w:eastAsia="Times New Roman" w:hAnsi="Arial" w:cs="Arial"/>
+          <w:sz w:val="20"/>
+          <w:szCs w:val="20"/>
+          <w:lang w:eastAsia="en-AU"/>
+        </w:rPr>
+        <w:t>a</w:t>
+      </w:r>
+      <w:proofErr w:type="gramEnd"/>
+      <w:r>
+        <w:rPr>
+          <w:rFonts w:ascii="Arial" w:eastAsia="Times New Roman" w:hAnsi="Arial" w:cs="Arial"/>
+          <w:sz w:val="20"/>
+          <w:szCs w:val="20"/>
+          <w:lang w:eastAsia="en-AU"/>
+        </w:rPr>
+        <w:t xml:space="preserve"> SAP platform that allows capability to support other areas of </w:t>
+      </w:r>
+      <w:r>
+        <w:rPr>
+          <w:rFonts w:ascii="Arial" w:eastAsia="Times New Roman" w:hAnsi="Arial" w:cs="Arial"/>
+          <w:sz w:val="20"/>
+          <w:szCs w:val="20"/>
+          <w:lang w:eastAsia="en-AU"/>
+        </w:rPr>
+        <w:t>the department</w:t>
+      </w:r>
+      <w:r>
+        <w:rPr>
+          <w:rFonts w:ascii="Arial" w:eastAsia="Times New Roman" w:hAnsi="Arial" w:cs="Arial"/>
+          <w:sz w:val="20"/>
+          <w:szCs w:val="20"/>
+          <w:lang w:eastAsia="en-AU"/>
+        </w:rPr>
+        <w:t xml:space="preserve"> business outside the Financial and HR areas.  </w:t>
+      </w:r>
+      <w:r>
+        <w:rPr>
+          <w:rFonts w:ascii="Arial" w:eastAsia="Times New Roman" w:hAnsi="Arial" w:cs="Arial"/>
+          <w:sz w:val="20"/>
+          <w:szCs w:val="20"/>
+          <w:lang w:eastAsia="en-AU"/>
+        </w:rPr>
+        <w:br/>
+      </w:r>
+      <w:r>
+        <w:rPr>
+          <w:rFonts w:ascii="Arial" w:eastAsia="Times New Roman" w:hAnsi="Arial" w:cs="Arial"/>
+          <w:sz w:val="20"/>
+          <w:szCs w:val="20"/>
+          <w:lang w:eastAsia="en-AU"/>
+        </w:rPr>
+        <w:br/>
+        <w:t xml:space="preserve">By implementing a consolidated HR and Finance system, </w:t>
+      </w:r>
+      <w:r>
+        <w:rPr>
+          <w:rFonts w:ascii="Arial" w:eastAsia="Times New Roman" w:hAnsi="Arial" w:cs="Arial"/>
+          <w:sz w:val="20"/>
+          <w:szCs w:val="20"/>
+          <w:lang w:eastAsia="en-AU"/>
+        </w:rPr>
+        <w:t>the department</w:t>
+      </w:r>
+      <w:r>
+        <w:rPr>
+          <w:rFonts w:ascii="Arial" w:eastAsia="Times New Roman" w:hAnsi="Arial" w:cs="Arial"/>
+          <w:sz w:val="20"/>
+          <w:szCs w:val="20"/>
+          <w:lang w:eastAsia="en-AU"/>
+        </w:rPr>
+        <w:t xml:space="preserve"> was able to streamline internal processes resulting in increased efficiencies across the department."</w:t>
       </w:r>
       <w:r>
         <w:rPr>
@@ -2124,7 +2285,7 @@
     <w:lsdException w:name="Table Web 2" w:semiHidden="1" w:unhideWhenUsed="1"/>
     <w:lsdException w:name="Table Web 3" w:semiHidden="1" w:unhideWhenUsed="1"/>
     <w:lsdException w:name="Balloon Text" w:semiHidden="1" w:unhideWhenUsed="1"/>
-    <w:lsdException w:name="Table Grid" w:semiHidden="1" w:uiPriority="59" w:unhideWhenUsed="1"/>
+    <w:lsdException w:name="Table Grid" w:uiPriority="59"/>
     <w:lsdException w:name="Table Theme" w:semiHidden="1" w:unhideWhenUsed="1"/>
     <w:lsdException w:name="Placeholder Text" w:semiHidden="1"/>
     <w:lsdException w:name="No Spacing" w:uiPriority="1" w:qFormat="1"/>

</xml_diff>